<commit_message>
Updated REC03 In NAPALM Chapter
</commit_message>
<xml_diff>
--- a/Net_Automation_cookbook_ch6_NAPALM.docx
+++ b/Net_Automation_cookbook_ch6_NAPALM.docx
@@ -3712,7 +3712,50 @@
           <w:rFonts w:ascii="Times New Roman" w:eastAsia="Times New Roman" w:hAnsi="Times New Roman" w:cs="Times New Roman"/>
           <w:color w:val="333333"/>
         </w:rPr>
-        <w:t xml:space="preserve"> a common API to push configuration to all the devices so it requires the configuration for the devices to be present in text format in order to push the required configuration. In this recipe we will create the configuration needed on the devices as we outlined in the previous chapters using template modules along with the device configuration in order to generate the required configuration. In the next recipe we will outline how to push the configuration to the remote managed devices using NAPALM</w:t>
+        <w:t xml:space="preserve"> a common API to push </w:t>
+      </w:r>
+      <w:r>
+        <w:rPr>
+          <w:rFonts w:ascii="Times New Roman" w:eastAsia="Times New Roman" w:hAnsi="Times New Roman" w:cs="Times New Roman"/>
+          <w:color w:val="333333"/>
+          <w:lang w:val="en-US"/>
+        </w:rPr>
+        <w:t xml:space="preserve">text based </w:t>
+      </w:r>
+      <w:r>
+        <w:rPr>
+          <w:rFonts w:ascii="Times New Roman" w:eastAsia="Times New Roman" w:hAnsi="Times New Roman" w:cs="Times New Roman"/>
+          <w:color w:val="333333"/>
+        </w:rPr>
+        <w:t xml:space="preserve">configuration to all the devices so it requires the configuration for the devices to be present in text format in order to push the required configuration. In this recipe we will create the configuration needed on the devices as we outlined in the previous chapters using </w:t>
+      </w:r>
+      <w:r>
+        <w:rPr>
+          <w:rFonts w:ascii="Times New Roman" w:eastAsia="Times New Roman" w:hAnsi="Times New Roman" w:cs="Times New Roman"/>
+          <w:color w:val="333333"/>
+        </w:rPr>
+        <w:t xml:space="preserve">ansible </w:t>
+      </w:r>
+      <w:r>
+        <w:rPr>
+          <w:rFonts w:ascii="Times New Roman" w:eastAsia="Times New Roman" w:hAnsi="Times New Roman" w:cs="Times New Roman"/>
+          <w:color w:val="333333"/>
+        </w:rPr>
+        <w:t xml:space="preserve">template modules along with the </w:t>
+      </w:r>
+      <w:r>
+        <w:rPr>
+          <w:rFonts w:ascii="Times New Roman" w:eastAsia="Times New Roman" w:hAnsi="Times New Roman" w:cs="Times New Roman"/>
+          <w:color w:val="333333"/>
+        </w:rPr>
+        <w:t xml:space="preserve">JINJA2 templated </w:t>
+      </w:r>
+      <w:r>
+        <w:rPr>
+          <w:rFonts w:ascii="Times New Roman" w:eastAsia="Times New Roman" w:hAnsi="Times New Roman" w:cs="Times New Roman"/>
+          <w:color w:val="333333"/>
+        </w:rPr>
+        <w:t>in order to generate the required configuration. In the next recipe we will outline how to push the configuration to the remote managed devices using NAPALM</w:t>
       </w:r>
     </w:p>
     <w:p>
@@ -3748,8 +3791,9 @@
       <w:pPr>
         <w:spacing w:before="100" w:beforeAutospacing="1" w:after="100" w:afterAutospacing="1" w:line="480" w:lineRule="atLeast"/>
         <w:rPr>
-          <w:rFonts w:ascii="Times New Roman" w:eastAsia="Times New Roman" w:hAnsi="Times New Roman" w:cs="Times New Roman"/>
-          <w:color w:val="333333"/>
+          <w:rFonts w:ascii="Times New Roman" w:eastAsia="Times New Roman" w:hAnsi="Times New Roman" w:cs="Times New Roman" w:hint="cs"/>
+          <w:color w:val="333333"/>
+          <w:rtl/>
         </w:rPr>
       </w:pPr>
       <w:r>
@@ -3785,10 +3829,17 @@
           <w:rFonts w:ascii="Times New Roman" w:eastAsia="Times New Roman" w:hAnsi="Times New Roman" w:cs="Times New Roman"/>
           <w:color w:val="333333"/>
         </w:rPr>
-        <w:t>.</w:t>
+        <w:t>t</w:t>
       </w:r>
       <w:bookmarkStart w:id="0" w:name="_GoBack"/>
       <w:bookmarkEnd w:id="0"/>
+      <w:r>
+        <w:rPr>
+          <w:rFonts w:ascii="Times New Roman" w:eastAsia="Times New Roman" w:hAnsi="Times New Roman" w:cs="Times New Roman"/>
+          <w:color w:val="333333"/>
+        </w:rPr>
+        <w:t>.</w:t>
+      </w:r>
     </w:p>
     <w:p>
       <w:pPr>

</xml_diff>

<commit_message>
Updated REC04 for NAPALM
</commit_message>
<xml_diff>
--- a/Net_Automation_cookbook_ch6_NAPALM.docx
+++ b/Net_Automation_cookbook_ch6_NAPALM.docx
@@ -1,6 +1,6 @@
 
 <file path=word/document.xml><?xml version="1.0" encoding="utf-8"?>
-<w:document xmlns:wpc="http://schemas.microsoft.com/office/word/2010/wordprocessingCanvas" xmlns:cx="http://schemas.microsoft.com/office/drawing/2014/chartex" xmlns:cx1="http://schemas.microsoft.com/office/drawing/2015/9/8/chartex" xmlns:cx2="http://schemas.microsoft.com/office/drawing/2015/10/21/chartex" xmlns:cx3="http://schemas.microsoft.com/office/drawing/2016/5/9/chartex" xmlns:cx4="http://schemas.microsoft.com/office/drawing/2016/5/10/chartex" xmlns:cx5="http://schemas.microsoft.com/office/drawing/2016/5/11/chartex" xmlns:cx6="http://schemas.microsoft.com/office/drawing/2016/5/12/chartex" xmlns:cx7="http://schemas.microsoft.com/office/drawing/2016/5/13/chartex" xmlns:cx8="http://schemas.microsoft.com/office/drawing/2016/5/14/chartex" xmlns:mc="http://schemas.openxmlformats.org/markup-compatibility/2006" xmlns:aink="http://schemas.microsoft.com/office/drawing/2016/ink" xmlns:am3d="http://schemas.microsoft.com/office/drawing/2017/model3d" xmlns:o="urn:schemas-microsoft-com:office:office" xmlns:r="http://schemas.openxmlformats.org/officeDocument/2006/relationships" xmlns:m="http://schemas.openxmlformats.org/officeDocument/2006/math" xmlns:v="urn:schemas-microsoft-com:vml" xmlns:wp14="http://schemas.microsoft.com/office/word/2010/wordprocessingDrawing" xmlns:wp="http://schemas.openxmlformats.org/drawingml/2006/wordprocessingDrawing" xmlns:w10="urn:schemas-microsoft-com:office:word" xmlns:w="http://schemas.openxmlformats.org/wordprocessingml/2006/main" xmlns:w14="http://schemas.microsoft.com/office/word/2010/wordml" xmlns:w15="http://schemas.microsoft.com/office/word/2012/wordml" xmlns:w16cid="http://schemas.microsoft.com/office/word/2016/wordml/cid" xmlns:w16se="http://schemas.microsoft.com/office/word/2015/wordml/symex" xmlns:wpg="http://schemas.microsoft.com/office/word/2010/wordprocessingGroup" xmlns:wpi="http://schemas.microsoft.com/office/word/2010/wordprocessingInk" xmlns:wne="http://schemas.microsoft.com/office/word/2006/wordml" xmlns:wps="http://schemas.microsoft.com/office/word/2010/wordprocessingShape" mc:Ignorable="w14 w15 w16se w16cid wp14">
+<w:document xmlns:wpc="http://schemas.microsoft.com/office/word/2010/wordprocessingCanvas" xmlns:cx="http://schemas.microsoft.com/office/drawing/2014/chartex" xmlns:cx1="http://schemas.microsoft.com/office/drawing/2015/9/8/chartex" xmlns:mc="http://schemas.openxmlformats.org/markup-compatibility/2006" xmlns:o="urn:schemas-microsoft-com:office:office" xmlns:r="http://schemas.openxmlformats.org/officeDocument/2006/relationships" xmlns:m="http://schemas.openxmlformats.org/officeDocument/2006/math" xmlns:v="urn:schemas-microsoft-com:vml" xmlns:wp14="http://schemas.microsoft.com/office/word/2010/wordprocessingDrawing" xmlns:wp="http://schemas.openxmlformats.org/drawingml/2006/wordprocessingDrawing" xmlns:w10="urn:schemas-microsoft-com:office:word" xmlns:w="http://schemas.openxmlformats.org/wordprocessingml/2006/main" xmlns:w14="http://schemas.microsoft.com/office/word/2010/wordml" xmlns:w15="http://schemas.microsoft.com/office/word/2012/wordml" xmlns:w16se="http://schemas.microsoft.com/office/word/2015/wordml/symex" xmlns:wpg="http://schemas.microsoft.com/office/word/2010/wordprocessingGroup" xmlns:wpi="http://schemas.microsoft.com/office/word/2010/wordprocessingInk" xmlns:wne="http://schemas.microsoft.com/office/word/2006/wordml" xmlns:wps="http://schemas.microsoft.com/office/word/2010/wordprocessingShape" mc:Ignorable="w14 w15 w16se wp14">
   <w:body>
     <w:p>
       <w:pPr>
@@ -89,6 +89,7 @@
           <w:rFonts w:ascii="Times New Roman" w:eastAsia="Times New Roman" w:hAnsi="Times New Roman" w:cs="Times New Roman"/>
           <w:noProof/>
           <w:color w:val="333333"/>
+          <w:lang w:val="en-US"/>
         </w:rPr>
         <w:drawing>
           <wp:inline distT="0" distB="0" distL="0" distR="0" wp14:anchorId="110E52E8" wp14:editId="6D8F4CD8">
@@ -277,7 +278,6 @@
           <w:rFonts w:ascii="Times New Roman" w:eastAsia="Times New Roman" w:hAnsi="Times New Roman" w:cs="Times New Roman"/>
           <w:color w:val="333333"/>
         </w:rPr>
-        <w:lastRenderedPageBreak/>
         <w:t>The main recipes covered in this chapter is shown below</w:t>
       </w:r>
     </w:p>
@@ -604,7 +604,6 @@
           <w:sz w:val="48"/>
           <w:szCs w:val="48"/>
         </w:rPr>
-        <w:lastRenderedPageBreak/>
         <w:t>Install NAPALM</w:t>
       </w:r>
     </w:p>
@@ -801,8 +800,6 @@
       </w:r>
       <w:r>
         <w:br/>
-      </w:r>
-      <w:r>
         <w:t>To ensure Ansible can use the NAPALM modules you will have</w:t>
       </w:r>
     </w:p>
@@ -869,7 +866,6 @@
         <w:pStyle w:val="Quote"/>
       </w:pPr>
       <w:r>
-        <w:lastRenderedPageBreak/>
         <w:t>https://docs.ansible.com/ansible/latest/intro_configuration.html</w:t>
       </w:r>
     </w:p>
@@ -907,8 +903,6 @@
       </w:r>
       <w:r>
         <w:br/>
-      </w:r>
-      <w:r>
         <w:t>[defaults]</w:t>
       </w:r>
     </w:p>
@@ -1087,7 +1081,6 @@
           <w:rFonts w:ascii="Times New Roman" w:eastAsia="Times New Roman" w:hAnsi="Times New Roman" w:cs="Times New Roman"/>
           <w:color w:val="333333"/>
         </w:rPr>
-        <w:lastRenderedPageBreak/>
         <w:t>We update the ansible.cfg file the the output that we obtained from the napalm-ansible command output mainly for the library and action_plugins options which tell ansible to include these folder in its path when it is searching for modules or action plugins. In the ansible.cfg file we include the normal configuration that we used before in the previous chapters.</w:t>
       </w:r>
       <w:r>
@@ -1131,7 +1124,6 @@
           <w:sz w:val="48"/>
           <w:szCs w:val="48"/>
         </w:rPr>
-        <w:lastRenderedPageBreak/>
         <w:t>Building Network Inventory</w:t>
       </w:r>
     </w:p>
@@ -1581,7 +1573,6 @@
         <w:pStyle w:val="Quote"/>
       </w:pPr>
       <w:r>
-        <w:lastRenderedPageBreak/>
         <w:t>pe</w:t>
       </w:r>
     </w:p>
@@ -1957,7 +1948,6 @@
           <w:sz w:val="48"/>
           <w:szCs w:val="48"/>
         </w:rPr>
-        <w:lastRenderedPageBreak/>
         <w:t xml:space="preserve">Connecting </w:t>
       </w:r>
       <w:r>
@@ -2227,7 +2217,6 @@
         <w:pStyle w:val="Quote"/>
       </w:pPr>
       <w:r>
-        <w:lastRenderedPageBreak/>
         <w:t xml:space="preserve"> password 7 14161C180506262E757A60</w:t>
       </w:r>
       <w:r>
@@ -2468,8 +2457,6 @@
       </w:r>
       <w:r>
         <w:br/>
-      </w:r>
-      <w:r>
         <w:t>ansible_network_os: junos</w:t>
       </w:r>
     </w:p>
@@ -2501,8 +2488,6 @@
       </w:r>
       <w:r>
         <w:br/>
-      </w:r>
-      <w:r>
         <w:t xml:space="preserve">$ </w:t>
       </w:r>
       <w:r>
@@ -2543,7 +2528,6 @@
         <w:pStyle w:val="Quote"/>
       </w:pPr>
       <w:r>
-        <w:lastRenderedPageBreak/>
         <w:t>ansible_ssh_pass: ansible123</w:t>
       </w:r>
     </w:p>
@@ -2671,8 +2655,6 @@
       </w:pPr>
       <w:r>
         <w:br/>
-      </w:r>
-      <w:r>
         <w:t>mxpe01 | SUCCESS =&gt; {</w:t>
       </w:r>
     </w:p>
@@ -2771,7 +2753,6 @@
         <w:pStyle w:val="Quote"/>
       </w:pPr>
       <w:r>
-        <w:lastRenderedPageBreak/>
         <w:t>}</w:t>
       </w:r>
     </w:p>
@@ -2883,7 +2864,6 @@
           <w:sz w:val="48"/>
           <w:szCs w:val="48"/>
         </w:rPr>
-        <w:lastRenderedPageBreak/>
         <w:t>Building Device Configuration</w:t>
       </w:r>
     </w:p>
@@ -2979,7 +2959,7 @@
       <w:pPr>
         <w:spacing w:before="100" w:beforeAutospacing="1" w:after="100" w:afterAutospacing="1" w:line="480" w:lineRule="atLeast"/>
         <w:rPr>
-          <w:rFonts w:ascii="Times New Roman" w:eastAsia="Times New Roman" w:hAnsi="Times New Roman" w:cs="Times New Roman" w:hint="cs"/>
+          <w:rFonts w:ascii="Times New Roman" w:eastAsia="Times New Roman" w:hAnsi="Times New Roman" w:cs="Times New Roman"/>
           <w:color w:val="333333"/>
           <w:rtl/>
         </w:rPr>
@@ -3263,7 +3243,6 @@
           <w:rFonts w:ascii="Times New Roman" w:eastAsia="Times New Roman" w:hAnsi="Times New Roman" w:cs="Times New Roman"/>
           <w:color w:val="000000"/>
         </w:rPr>
-        <w:lastRenderedPageBreak/>
         <w:t>Create the tasks folder and create the build_req_dir.yml file with the below contents</w:t>
       </w:r>
     </w:p>
@@ -3285,8 +3264,6 @@
       </w:r>
       <w:r>
         <w:br/>
-      </w:r>
-      <w:r>
         <w:t>---</w:t>
       </w:r>
     </w:p>
@@ -3379,21 +3356,7 @@
           <w:rFonts w:ascii="Times New Roman" w:eastAsia="Times New Roman" w:hAnsi="Times New Roman" w:cs="Times New Roman"/>
           <w:color w:val="000000"/>
         </w:rPr>
-        <w:t>C</w:t>
-      </w:r>
-      <w:r>
-        <w:rPr>
-          <w:rFonts w:ascii="Times New Roman" w:eastAsia="Times New Roman" w:hAnsi="Times New Roman" w:cs="Times New Roman"/>
-          <w:color w:val="000000"/>
-        </w:rPr>
-        <w:t xml:space="preserve">reate the </w:t>
-      </w:r>
-      <w:r>
-        <w:rPr>
-          <w:rFonts w:ascii="Times New Roman" w:eastAsia="Times New Roman" w:hAnsi="Times New Roman" w:cs="Times New Roman"/>
-          <w:color w:val="000000"/>
-        </w:rPr>
-        <w:t>build_config.yml under the tasks folder with the below contents</w:t>
+        <w:t>Create the build_config.yml under the tasks folder with the below contents</w:t>
       </w:r>
     </w:p>
     <w:p>
@@ -3551,26 +3514,14 @@
         <w:pStyle w:val="Quote"/>
       </w:pPr>
       <w:r>
-        <w:t xml:space="preserve">    dest: "{{tmp_dir}}/{{ inventory_hostname }}/04_bgp.cfg"</w:t>
+        <w:t xml:space="preserve">    dest: "{{tmp_dir}}/{{ inv</w:t>
+      </w:r>
+      <w:r>
+        <w:t>entory_hostname }}/04_bgp.cfg"</w:t>
       </w:r>
       <w:r>
         <w:br/>
       </w:r>
-    </w:p>
-    <w:p>
-      <w:pPr>
-        <w:pStyle w:val="Quote"/>
-      </w:pPr>
-    </w:p>
-    <w:p>
-      <w:pPr>
-        <w:spacing w:before="100" w:beforeAutospacing="1" w:after="100" w:afterAutospacing="1" w:line="240" w:lineRule="auto"/>
-      </w:pPr>
-    </w:p>
-    <w:p>
-      <w:pPr>
-        <w:spacing w:before="100" w:beforeAutospacing="1" w:after="100" w:afterAutospacing="1" w:line="240" w:lineRule="auto"/>
-      </w:pPr>
     </w:p>
     <w:p>
       <w:pPr>
@@ -3595,7 +3546,6 @@
           <w:rFonts w:ascii="Times New Roman" w:eastAsia="Times New Roman" w:hAnsi="Times New Roman" w:cs="Times New Roman"/>
           <w:color w:val="000000"/>
         </w:rPr>
-        <w:lastRenderedPageBreak/>
         <w:t xml:space="preserve">Create the </w:t>
       </w:r>
       <w:r>
@@ -3633,8 +3583,6 @@
       </w:r>
       <w:r>
         <w:br/>
-      </w:r>
-      <w:r>
         <w:t>tmp_dir: ./tmp</w:t>
       </w:r>
     </w:p>
@@ -3650,8 +3598,6 @@
       </w:r>
       <w:r>
         <w:br/>
-      </w:r>
-      <w:r>
         <w:t>p2p_ip:</w:t>
       </w:r>
       <w:r>
@@ -3680,8 +3626,6 @@
       </w:r>
       <w:r>
         <w:br/>
-      </w:r>
-      <w:r>
         <w:t xml:space="preserve">  xrpe03:</w:t>
       </w:r>
     </w:p>
@@ -3707,8 +3651,6 @@
       </w:pPr>
       <w:r>
         <w:br/>
-      </w:r>
-      <w:r>
         <w:t>lo_ip:</w:t>
       </w:r>
     </w:p>
@@ -3931,34 +3873,6 @@
         </w:rPr>
         <w:br/>
       </w:r>
-      <w:r>
-        <w:rPr>
-          <w:rFonts w:ascii="Times New Roman" w:eastAsia="Times New Roman" w:hAnsi="Times New Roman" w:cs="Times New Roman"/>
-          <w:color w:val="000000"/>
-        </w:rPr>
-        <w:br/>
-      </w:r>
-      <w:r>
-        <w:rPr>
-          <w:rFonts w:ascii="Times New Roman" w:eastAsia="Times New Roman" w:hAnsi="Times New Roman" w:cs="Times New Roman"/>
-          <w:color w:val="000000"/>
-        </w:rPr>
-        <w:br/>
-      </w:r>
-      <w:r>
-        <w:rPr>
-          <w:rFonts w:ascii="Times New Roman" w:eastAsia="Times New Roman" w:hAnsi="Times New Roman" w:cs="Times New Roman"/>
-          <w:color w:val="000000"/>
-        </w:rPr>
-        <w:br/>
-      </w:r>
-      <w:r>
-        <w:rPr>
-          <w:rFonts w:ascii="Times New Roman" w:eastAsia="Times New Roman" w:hAnsi="Times New Roman" w:cs="Times New Roman"/>
-          <w:color w:val="000000"/>
-        </w:rPr>
-        <w:br/>
-      </w:r>
     </w:p>
     <w:p>
       <w:pPr>
@@ -3978,7 +3892,6 @@
           <w:rFonts w:ascii="Times New Roman" w:eastAsia="Times New Roman" w:hAnsi="Times New Roman" w:cs="Times New Roman"/>
           <w:color w:val="000000"/>
         </w:rPr>
-        <w:lastRenderedPageBreak/>
         <w:t xml:space="preserve">Create jinja2 </w:t>
       </w:r>
       <w:r>
@@ -4147,14 +4060,7 @@
           <w:rFonts w:ascii="Times New Roman" w:eastAsia="Times New Roman" w:hAnsi="Times New Roman" w:cs="Times New Roman"/>
           <w:color w:val="000000"/>
         </w:rPr>
-        <w:t>Update the playbook</w:t>
-      </w:r>
-      <w:r>
-        <w:rPr>
-          <w:rFonts w:ascii="Times New Roman" w:eastAsia="Times New Roman" w:hAnsi="Times New Roman" w:cs="Times New Roman"/>
-          <w:color w:val="000000"/>
-        </w:rPr>
-        <w:t xml:space="preserve"> </w:t>
+        <w:t xml:space="preserve">Update the playbook </w:t>
       </w:r>
       <w:r>
         <w:rPr>
@@ -4246,8 +4152,6 @@
       </w:r>
       <w:r>
         <w:br/>
-      </w:r>
-      <w:r>
         <w:t xml:space="preserve">    - name: "P1T3: Remove Old Assembled Config"</w:t>
       </w:r>
     </w:p>
@@ -4374,7 +4278,6 @@
           <w:sz w:val="36"/>
           <w:szCs w:val="36"/>
         </w:rPr>
-        <w:lastRenderedPageBreak/>
         <w:t>How it works..</w:t>
       </w:r>
     </w:p>
@@ -4433,7 +4336,21 @@
           <w:rFonts w:ascii="Times New Roman" w:eastAsia="Times New Roman" w:hAnsi="Times New Roman" w:cs="Times New Roman"/>
           <w:color w:val="333333"/>
         </w:rPr>
-        <w:t xml:space="preserve"> in Chpater3. We are </w:t>
+        <w:t xml:space="preserve"> in Chpater3</w:t>
+      </w:r>
+      <w:r>
+        <w:rPr>
+          <w:rFonts w:ascii="Times New Roman" w:eastAsia="Times New Roman" w:hAnsi="Times New Roman" w:cs="Times New Roman"/>
+          <w:color w:val="333333"/>
+        </w:rPr>
+        <w:t xml:space="preserve"> for JunOS devices</w:t>
+      </w:r>
+      <w:r>
+        <w:rPr>
+          <w:rFonts w:ascii="Times New Roman" w:eastAsia="Times New Roman" w:hAnsi="Times New Roman" w:cs="Times New Roman"/>
+          <w:color w:val="333333"/>
+        </w:rPr>
+        <w:t xml:space="preserve">. We are </w:t>
       </w:r>
       <w:r>
         <w:rPr>
@@ -4469,15 +4386,21 @@
         <w:spacing w:before="100" w:beforeAutospacing="1" w:after="100" w:afterAutospacing="1" w:line="276" w:lineRule="auto"/>
         <w:rPr>
           <w:rFonts w:ascii="Times New Roman" w:eastAsia="Times New Roman" w:hAnsi="Times New Roman" w:cs="Times New Roman"/>
-          <w:color w:val="333333"/>
-        </w:rPr>
-      </w:pPr>
-      <w:r>
-        <w:rPr>
-          <w:rFonts w:ascii="Times New Roman" w:eastAsia="Times New Roman" w:hAnsi="Times New Roman" w:cs="Times New Roman"/>
-          <w:color w:val="333333"/>
-        </w:rPr>
-        <w:t>Building the JINJA2 templates</w:t>
+          <w:b/>
+          <w:bCs/>
+          <w:color w:val="333333"/>
+          <w:u w:val="single"/>
+        </w:rPr>
+      </w:pPr>
+      <w:r>
+        <w:rPr>
+          <w:rFonts w:ascii="Times New Roman" w:eastAsia="Times New Roman" w:hAnsi="Times New Roman" w:cs="Times New Roman"/>
+          <w:b/>
+          <w:bCs/>
+          <w:color w:val="333333"/>
+          <w:u w:val="single"/>
+        </w:rPr>
+        <w:t>Modelling the Network via Ansible Variables</w:t>
       </w:r>
     </w:p>
     <w:p>
@@ -4493,146 +4416,87 @@
           <w:rFonts w:ascii="Times New Roman" w:eastAsia="Times New Roman" w:hAnsi="Times New Roman" w:cs="Times New Roman"/>
           <w:color w:val="333333"/>
         </w:rPr>
-        <w:t xml:space="preserve">We create </w:t>
-      </w:r>
-    </w:p>
-    <w:p>
-      <w:pPr>
-        <w:spacing w:before="100" w:beforeAutospacing="1" w:after="100" w:afterAutospacing="1" w:line="276" w:lineRule="auto"/>
-        <w:rPr>
-          <w:rFonts w:ascii="Times New Roman" w:eastAsia="Times New Roman" w:hAnsi="Times New Roman" w:cs="Times New Roman"/>
-          <w:color w:val="333333"/>
-        </w:rPr>
-      </w:pPr>
-    </w:p>
-    <w:p>
-      <w:pPr>
-        <w:pStyle w:val="Quote"/>
-      </w:pPr>
-      <w:r>
-        <w:t>templates/</w:t>
-      </w:r>
-    </w:p>
-    <w:p>
-      <w:pPr>
-        <w:pStyle w:val="Quote"/>
-      </w:pPr>
-      <w:r>
-        <w:t>├── iosxr</w:t>
-      </w:r>
-    </w:p>
-    <w:p>
-      <w:pPr>
-        <w:pStyle w:val="Quote"/>
-      </w:pPr>
-      <w:r>
-        <w:t>│   ├── bgp.j2</w:t>
-      </w:r>
-    </w:p>
-    <w:p>
-      <w:pPr>
-        <w:pStyle w:val="Quote"/>
-      </w:pPr>
-      <w:r>
-        <w:t>│   ├── intf.j2</w:t>
-      </w:r>
-    </w:p>
-    <w:p>
-      <w:pPr>
-        <w:pStyle w:val="Quote"/>
-      </w:pPr>
-      <w:r>
-        <w:t>│   ├── l3vpn.j2</w:t>
-      </w:r>
-    </w:p>
-    <w:p>
-      <w:pPr>
-        <w:pStyle w:val="Quote"/>
-      </w:pPr>
-      <w:r>
-        <w:t>│   ├── mgmt.j2</w:t>
-      </w:r>
-    </w:p>
-    <w:p>
-      <w:pPr>
-        <w:pStyle w:val="Quote"/>
-      </w:pPr>
-      <w:r>
-        <w:t>│   ├── mpls.j2</w:t>
-      </w:r>
-    </w:p>
-    <w:p>
-      <w:pPr>
-        <w:pStyle w:val="Quote"/>
-      </w:pPr>
-      <w:r>
-        <w:t>│   └── ospf.j2</w:t>
-      </w:r>
-    </w:p>
-    <w:p>
-      <w:pPr>
-        <w:pStyle w:val="Quote"/>
-      </w:pPr>
-      <w:r>
-        <w:t>└── junos</w:t>
-      </w:r>
-    </w:p>
-    <w:p>
-      <w:pPr>
-        <w:pStyle w:val="Quote"/>
-      </w:pPr>
-      <w:r>
-        <w:t xml:space="preserve">    ├── bgp.j2</w:t>
-      </w:r>
-    </w:p>
-    <w:p>
-      <w:pPr>
-        <w:pStyle w:val="Quote"/>
-      </w:pPr>
-      <w:r>
-        <w:t xml:space="preserve">    ├── intf.j2</w:t>
-      </w:r>
-    </w:p>
-    <w:p>
-      <w:pPr>
-        <w:pStyle w:val="Quote"/>
-      </w:pPr>
-      <w:r>
-        <w:t xml:space="preserve">    ├── l3vpn.j2</w:t>
-      </w:r>
-    </w:p>
-    <w:p>
-      <w:pPr>
-        <w:pStyle w:val="Quote"/>
-      </w:pPr>
-      <w:r>
-        <w:t xml:space="preserve">    ├── mgmt.j2</w:t>
-      </w:r>
-    </w:p>
-    <w:p>
-      <w:pPr>
-        <w:pStyle w:val="Quote"/>
-      </w:pPr>
-      <w:r>
-        <w:t xml:space="preserve">    └── mpls.j2</w:t>
-      </w:r>
-      <w:r>
-        <w:br/>
-      </w:r>
-      <w:bookmarkStart w:id="0" w:name="_GoBack"/>
-      <w:bookmarkEnd w:id="0"/>
-      <w:r>
-        <w:t xml:space="preserve">   </w:t>
-      </w:r>
-    </w:p>
-    <w:p>
-      <w:pPr>
-        <w:spacing w:before="100" w:beforeAutospacing="1" w:after="100" w:afterAutospacing="1" w:line="276" w:lineRule="auto"/>
-        <w:rPr>
-          <w:rFonts w:ascii="Times New Roman" w:eastAsia="Times New Roman" w:hAnsi="Times New Roman" w:cs="Times New Roman"/>
-          <w:color w:val="333333"/>
-        </w:rPr>
-      </w:pPr>
+        <w:t xml:space="preserve">We describe the different aspects of our Network topology like P2P </w:t>
+      </w:r>
+      <w:r>
+        <w:rPr>
+          <w:rFonts w:ascii="Times New Roman" w:eastAsia="Times New Roman" w:hAnsi="Times New Roman" w:cs="Times New Roman"/>
+          <w:color w:val="333333"/>
+        </w:rPr>
+        <w:t>interface,</w:t>
+      </w:r>
+      <w:r>
+        <w:rPr>
+          <w:rFonts w:ascii="Times New Roman" w:eastAsia="Times New Roman" w:hAnsi="Times New Roman" w:cs="Times New Roman"/>
+          <w:color w:val="333333"/>
+        </w:rPr>
+        <w:t xml:space="preserve"> Loopback Interfaces and OSPF parameters under different data structures in the </w:t>
+      </w:r>
+      <w:r>
+        <w:rPr>
+          <w:rFonts w:ascii="Times New Roman" w:eastAsia="Times New Roman" w:hAnsi="Times New Roman" w:cs="Times New Roman"/>
+          <w:b/>
+          <w:bCs/>
+          <w:color w:val="333333"/>
+        </w:rPr>
+        <w:t xml:space="preserve">all.,yml </w:t>
+      </w:r>
+      <w:r>
+        <w:rPr>
+          <w:rFonts w:ascii="Times New Roman" w:eastAsia="Times New Roman" w:hAnsi="Times New Roman" w:cs="Times New Roman"/>
+          <w:color w:val="333333"/>
+        </w:rPr>
+        <w:t xml:space="preserve">file under the group_vars. </w:t>
+      </w:r>
+      <w:r>
+        <w:rPr>
+          <w:rFonts w:ascii="Times New Roman" w:eastAsia="Times New Roman" w:hAnsi="Times New Roman" w:cs="Times New Roman"/>
+          <w:color w:val="333333"/>
+        </w:rPr>
+        <w:t>For any host specific data we use the host_vars directory to populate all varaibles/paramters which are specific to a specific node and in our case we use this approach for bgp data to outline the bgp_peers for each node. This expose all  these variables (like p2p_ip and lo_ip) to</w:t>
+      </w:r>
+      <w:r>
+        <w:rPr>
+          <w:rFonts w:ascii="Times New Roman" w:eastAsia="Times New Roman" w:hAnsi="Times New Roman" w:cs="Times New Roman"/>
+          <w:color w:val="333333"/>
+        </w:rPr>
+        <w:t xml:space="preserve"> </w:t>
+      </w:r>
+      <w:r>
+        <w:rPr>
+          <w:rFonts w:ascii="Times New Roman" w:eastAsia="Times New Roman" w:hAnsi="Times New Roman" w:cs="Times New Roman"/>
+          <w:color w:val="333333"/>
+        </w:rPr>
+        <w:t xml:space="preserve">the devices in our Ansible Inventory and help us to </w:t>
+      </w:r>
+      <w:r>
+        <w:rPr>
+          <w:rFonts w:ascii="Times New Roman" w:eastAsia="Times New Roman" w:hAnsi="Times New Roman" w:cs="Times New Roman"/>
+          <w:color w:val="333333"/>
+        </w:rPr>
+        <w:t xml:space="preserve">populate the JINJA2 </w:t>
+      </w:r>
+      <w:r>
+        <w:rPr>
+          <w:rFonts w:ascii="Times New Roman" w:eastAsia="Times New Roman" w:hAnsi="Times New Roman" w:cs="Times New Roman"/>
+          <w:color w:val="333333"/>
+        </w:rPr>
+        <w:t>templates</w:t>
+      </w:r>
+      <w:r>
+        <w:rPr>
+          <w:rFonts w:ascii="Times New Roman" w:eastAsia="Times New Roman" w:hAnsi="Times New Roman" w:cs="Times New Roman"/>
+          <w:color w:val="333333"/>
+        </w:rPr>
+        <w:t xml:space="preserve"> with this data in order to </w:t>
+      </w:r>
+      <w:r>
+        <w:rPr>
+          <w:rFonts w:ascii="Times New Roman" w:eastAsia="Times New Roman" w:hAnsi="Times New Roman" w:cs="Times New Roman"/>
+          <w:color w:val="333333"/>
+        </w:rPr>
+        <w:t>generate the final configuration for our each device in our sample Network.</w:t>
+      </w:r>
     </w:p>
     <w:p>
       <w:pPr>
@@ -4644,9 +4508,22 @@
         <w:spacing w:before="100" w:beforeAutospacing="1" w:after="100" w:afterAutospacing="1" w:line="276" w:lineRule="auto"/>
         <w:rPr>
           <w:rFonts w:ascii="Times New Roman" w:eastAsia="Times New Roman" w:hAnsi="Times New Roman" w:cs="Times New Roman"/>
-          <w:color w:val="333333"/>
-        </w:rPr>
-      </w:pPr>
+          <w:b/>
+          <w:bCs/>
+          <w:color w:val="333333"/>
+          <w:u w:val="single"/>
+        </w:rPr>
+      </w:pPr>
+      <w:r>
+        <w:rPr>
+          <w:rFonts w:ascii="Times New Roman" w:eastAsia="Times New Roman" w:hAnsi="Times New Roman" w:cs="Times New Roman"/>
+          <w:b/>
+          <w:bCs/>
+          <w:color w:val="333333"/>
+          <w:u w:val="single"/>
+        </w:rPr>
+        <w:t>Building the JINJA2 templates</w:t>
+      </w:r>
     </w:p>
     <w:p>
       <w:pPr>
@@ -4661,154 +4538,528 @@
           <w:rFonts w:ascii="Times New Roman" w:eastAsia="Times New Roman" w:hAnsi="Times New Roman" w:cs="Times New Roman"/>
           <w:color w:val="333333"/>
         </w:rPr>
+        <w:t xml:space="preserve">We place all our JINJA2 templates under the </w:t>
+      </w:r>
+      <w:r>
+        <w:rPr>
+          <w:rFonts w:ascii="Times New Roman" w:eastAsia="Times New Roman" w:hAnsi="Times New Roman" w:cs="Times New Roman"/>
+          <w:b/>
+          <w:bCs/>
+          <w:color w:val="333333"/>
+        </w:rPr>
+        <w:t>templates</w:t>
+      </w:r>
+      <w:r>
+        <w:rPr>
+          <w:rFonts w:ascii="Times New Roman" w:eastAsia="Times New Roman" w:hAnsi="Times New Roman" w:cs="Times New Roman"/>
+          <w:color w:val="333333"/>
+        </w:rPr>
+        <w:t xml:space="preserve"> folder and w</w:t>
+      </w:r>
+      <w:r>
+        <w:rPr>
+          <w:rFonts w:ascii="Times New Roman" w:eastAsia="Times New Roman" w:hAnsi="Times New Roman" w:cs="Times New Roman"/>
+          <w:color w:val="333333"/>
+        </w:rPr>
+        <w:t xml:space="preserve">e </w:t>
+      </w:r>
+      <w:r>
+        <w:rPr>
+          <w:rFonts w:ascii="Times New Roman" w:eastAsia="Times New Roman" w:hAnsi="Times New Roman" w:cs="Times New Roman"/>
+          <w:color w:val="333333"/>
+        </w:rPr>
+        <w:t xml:space="preserve">segment our JINJA2 templates per the vendor OS in a separate folder and we create a JINJA2 template for each section of the configuration the below snippet outline the directory structure for the </w:t>
+      </w:r>
+      <w:r>
+        <w:rPr>
+          <w:rFonts w:ascii="Times New Roman" w:eastAsia="Times New Roman" w:hAnsi="Times New Roman" w:cs="Times New Roman"/>
+          <w:color w:val="333333"/>
+        </w:rPr>
+        <w:t>templates</w:t>
+      </w:r>
+    </w:p>
+    <w:p>
+      <w:pPr>
+        <w:pStyle w:val="Quote"/>
+        <w:rPr>
+          <w:lang w:val="en-US"/>
+        </w:rPr>
+      </w:pPr>
+      <w:r>
         <w:br/>
       </w:r>
       <w:r>
         <w:rPr>
-          <w:rFonts w:ascii="Times New Roman" w:eastAsia="Times New Roman" w:hAnsi="Times New Roman" w:cs="Times New Roman"/>
-          <w:color w:val="333333"/>
-        </w:rPr>
-        <w:t xml:space="preserve">In order to start interacting with the JunOS Devices via NETCONF we need to enable it first, thus we need to SSH into the device initially and enable NETCONF. That is why in this </w:t>
-      </w:r>
-      <w:r>
-        <w:rPr>
-          <w:rFonts w:ascii="Times New Roman" w:eastAsia="Times New Roman" w:hAnsi="Times New Roman" w:cs="Times New Roman"/>
-          <w:color w:val="333333"/>
-        </w:rPr>
-        <w:t>recipe</w:t>
-      </w:r>
-      <w:r>
-        <w:rPr>
-          <w:rFonts w:ascii="Times New Roman" w:eastAsia="Times New Roman" w:hAnsi="Times New Roman" w:cs="Times New Roman"/>
-          <w:color w:val="333333"/>
-        </w:rPr>
-        <w:t xml:space="preserve"> we are using the network_cli ansible connection in order to connect with the JunOS Devices via traditional SSH and we need to set the ansible_network_os as junos. </w:t>
-      </w:r>
-      <w:r>
-        <w:rPr>
-          <w:rFonts w:ascii="Times New Roman" w:eastAsia="Times New Roman" w:hAnsi="Times New Roman" w:cs="Times New Roman"/>
-          <w:color w:val="333333"/>
-        </w:rPr>
-        <w:t xml:space="preserve">Since we are going to use the netconf API in all interactions with Juniper Devices in all coming recipes , we enabled the network_cli only for the junos_netconf task in this playbook via the </w:t>
-      </w:r>
-      <w:r>
-        <w:rPr>
-          <w:rFonts w:ascii="Times New Roman" w:eastAsia="Times New Roman" w:hAnsi="Times New Roman" w:cs="Times New Roman"/>
-          <w:b/>
-          <w:bCs/>
-          <w:color w:val="333333"/>
-        </w:rPr>
-        <w:t>vars</w:t>
-      </w:r>
-      <w:r>
-        <w:rPr>
-          <w:rFonts w:ascii="Times New Roman" w:eastAsia="Times New Roman" w:hAnsi="Times New Roman" w:cs="Times New Roman"/>
-          <w:color w:val="333333"/>
-        </w:rPr>
-        <w:t xml:space="preserve"> attribute. However for all future tasks that we will add in this playbook we will use the netconf connection specified in the ansible_connection attribute in the group_vars/junos.yml file .</w:t>
-      </w:r>
-    </w:p>
-    <w:p>
-      <w:pPr>
+          <w:lang w:val="en-US"/>
+        </w:rPr>
+        <w:t>templates/</w:t>
+      </w:r>
+    </w:p>
+    <w:p>
+      <w:pPr>
+        <w:pStyle w:val="Quote"/>
+        <w:rPr>
+          <w:lang w:val="en-US"/>
+        </w:rPr>
+      </w:pPr>
+      <w:r>
+        <w:rPr>
+          <w:lang w:val="en-US"/>
+        </w:rPr>
+        <w:t>├── iosxr</w:t>
+      </w:r>
+    </w:p>
+    <w:p>
+      <w:pPr>
+        <w:pStyle w:val="Quote"/>
+        <w:rPr>
+          <w:lang w:val="en-US"/>
+        </w:rPr>
+      </w:pPr>
+      <w:r>
+        <w:rPr>
+          <w:lang w:val="en-US"/>
+        </w:rPr>
+        <w:t>│   ├── bgp.j2</w:t>
+      </w:r>
+    </w:p>
+    <w:p>
+      <w:pPr>
+        <w:pStyle w:val="Quote"/>
+        <w:rPr>
+          <w:lang w:val="en-US"/>
+        </w:rPr>
+      </w:pPr>
+      <w:r>
+        <w:rPr>
+          <w:lang w:val="en-US"/>
+        </w:rPr>
+        <w:t>│   ├── intf.j2</w:t>
+      </w:r>
+    </w:p>
+    <w:p>
+      <w:pPr>
+        <w:pStyle w:val="Quote"/>
+        <w:rPr>
+          <w:lang w:val="en-US"/>
+        </w:rPr>
+      </w:pPr>
+      <w:r>
+        <w:rPr>
+          <w:lang w:val="en-US"/>
+        </w:rPr>
+        <w:t>│   ├── l3vpn.j2</w:t>
+      </w:r>
+    </w:p>
+    <w:p>
+      <w:pPr>
+        <w:pStyle w:val="Quote"/>
+        <w:rPr>
+          <w:lang w:val="en-US"/>
+        </w:rPr>
+      </w:pPr>
+      <w:r>
+        <w:rPr>
+          <w:lang w:val="en-US"/>
+        </w:rPr>
+        <w:t>│   ├── mgmt.j2</w:t>
+      </w:r>
+    </w:p>
+    <w:p>
+      <w:pPr>
+        <w:pStyle w:val="Quote"/>
+        <w:rPr>
+          <w:lang w:val="en-US"/>
+        </w:rPr>
+      </w:pPr>
+      <w:r>
+        <w:rPr>
+          <w:lang w:val="en-US"/>
+        </w:rPr>
+        <w:t>│   ├── mpls.j2</w:t>
+      </w:r>
+    </w:p>
+    <w:p>
+      <w:pPr>
+        <w:pStyle w:val="Quote"/>
+        <w:rPr>
+          <w:lang w:val="en-US"/>
+        </w:rPr>
+      </w:pPr>
+      <w:r>
+        <w:rPr>
+          <w:lang w:val="en-US"/>
+        </w:rPr>
+        <w:t>│   └── ospf.j2</w:t>
+      </w:r>
+    </w:p>
+    <w:p>
+      <w:pPr>
+        <w:pStyle w:val="Quote"/>
+        <w:rPr>
+          <w:lang w:val="en-US"/>
+        </w:rPr>
+      </w:pPr>
+      <w:r>
+        <w:rPr>
+          <w:lang w:val="en-US"/>
+        </w:rPr>
+        <w:t>└── junos</w:t>
+      </w:r>
+    </w:p>
+    <w:p>
+      <w:pPr>
+        <w:pStyle w:val="Quote"/>
+        <w:rPr>
+          <w:lang w:val="en-US"/>
+        </w:rPr>
+      </w:pPr>
+      <w:r>
+        <w:rPr>
+          <w:lang w:val="en-US"/>
+        </w:rPr>
+        <w:t xml:space="preserve">    ├── bgp.j2</w:t>
+      </w:r>
+    </w:p>
+    <w:p>
+      <w:pPr>
+        <w:pStyle w:val="Quote"/>
+        <w:rPr>
+          <w:lang w:val="en-US"/>
+        </w:rPr>
+      </w:pPr>
+      <w:r>
+        <w:rPr>
+          <w:lang w:val="en-US"/>
+        </w:rPr>
+        <w:t xml:space="preserve">    ├── intf.j2</w:t>
+      </w:r>
+    </w:p>
+    <w:p>
+      <w:pPr>
+        <w:pStyle w:val="Quote"/>
+        <w:rPr>
+          <w:lang w:val="en-US"/>
+        </w:rPr>
+      </w:pPr>
+      <w:r>
+        <w:rPr>
+          <w:lang w:val="en-US"/>
+        </w:rPr>
+        <w:t xml:space="preserve">    ├── l3vpn.j2</w:t>
+      </w:r>
+    </w:p>
+    <w:p>
+      <w:pPr>
+        <w:pStyle w:val="Quote"/>
+        <w:rPr>
+          <w:lang w:val="en-US"/>
+        </w:rPr>
+      </w:pPr>
+      <w:r>
+        <w:rPr>
+          <w:lang w:val="en-US"/>
+        </w:rPr>
+        <w:t xml:space="preserve">    ├── mgmt.j2</w:t>
+      </w:r>
+    </w:p>
+    <w:p>
+      <w:pPr>
+        <w:pStyle w:val="Quote"/>
+        <w:rPr>
+          <w:lang w:val="en-US"/>
+        </w:rPr>
+      </w:pPr>
+      <w:r>
+        <w:rPr>
+          <w:lang w:val="en-US"/>
+        </w:rPr>
+        <w:t xml:space="preserve">    ├── mpls.j2</w:t>
+      </w:r>
+    </w:p>
+    <w:p>
+      <w:pPr>
+        <w:pStyle w:val="Quote"/>
+        <w:rPr>
+          <w:lang w:val="en-US"/>
+        </w:rPr>
+      </w:pPr>
+      <w:r>
+        <w:rPr>
+          <w:lang w:val="en-US"/>
+        </w:rPr>
+        <w:t xml:space="preserve">    └── ospf.j2</w:t>
+      </w:r>
+    </w:p>
+    <w:p>
+      <w:pPr>
+        <w:pStyle w:val="ListParagraph"/>
+        <w:numPr>
+          <w:ilvl w:val="0"/>
+          <w:numId w:val="5"/>
+        </w:numPr>
         <w:spacing w:before="100" w:beforeAutospacing="1" w:after="100" w:afterAutospacing="1" w:line="276" w:lineRule="auto"/>
         <w:rPr>
           <w:rFonts w:ascii="Times New Roman" w:eastAsia="Times New Roman" w:hAnsi="Times New Roman" w:cs="Times New Roman"/>
-          <w:color w:val="333333"/>
-        </w:rPr>
-      </w:pPr>
-      <w:r>
-        <w:rPr>
-          <w:rFonts w:ascii="Times New Roman" w:eastAsia="Times New Roman" w:hAnsi="Times New Roman" w:cs="Times New Roman"/>
-          <w:color w:val="333333"/>
-        </w:rPr>
-        <w:lastRenderedPageBreak/>
-        <w:t>We create a new Playbook called pb_</w:t>
-      </w:r>
-      <w:r>
-        <w:rPr>
-          <w:rFonts w:ascii="Times New Roman" w:eastAsia="Times New Roman" w:hAnsi="Times New Roman" w:cs="Times New Roman"/>
-          <w:color w:val="333333"/>
-        </w:rPr>
-        <w:t>junos_net_build</w:t>
-      </w:r>
-      <w:r>
-        <w:rPr>
-          <w:rFonts w:ascii="Times New Roman" w:eastAsia="Times New Roman" w:hAnsi="Times New Roman" w:cs="Times New Roman"/>
-          <w:color w:val="333333"/>
-        </w:rPr>
-        <w:t>.yml and in the first task we use the junos_netconf module to enable the NETCONF protocol on the remote JunOS Devices. We state the NETCONF port that will be used (by default it is 830) and we outline that this configuration must be present on the remote devices via state: present directive.</w:t>
-      </w:r>
-    </w:p>
-    <w:p>
-      <w:pPr>
-        <w:spacing w:before="100" w:beforeAutospacing="1" w:after="100" w:afterAutospacing="1" w:line="480" w:lineRule="atLeast"/>
-        <w:rPr>
-          <w:rFonts w:ascii="Times New Roman" w:eastAsia="Times New Roman" w:hAnsi="Times New Roman" w:cs="Times New Roman"/>
-          <w:color w:val="333333"/>
-        </w:rPr>
-      </w:pPr>
-      <w:r>
-        <w:rPr>
-          <w:rFonts w:ascii="Times New Roman" w:eastAsia="Times New Roman" w:hAnsi="Times New Roman" w:cs="Times New Roman"/>
-          <w:color w:val="333333"/>
-        </w:rPr>
-        <w:t>Once we run the playbook we will see that all the JunOS Devices are configured with NETCONF as shown below</w:t>
-      </w:r>
-    </w:p>
-    <w:p>
-      <w:pPr>
-        <w:pStyle w:val="Quote"/>
-      </w:pPr>
-      <w:r>
-        <w:t>vagrant@mxpe01# show system services</w:t>
-      </w:r>
-    </w:p>
-    <w:p>
-      <w:pPr>
-        <w:pStyle w:val="Quote"/>
-      </w:pPr>
-      <w:r>
-        <w:t>ssh;</w:t>
-      </w:r>
-    </w:p>
-    <w:p>
-      <w:pPr>
-        <w:pStyle w:val="Quote"/>
-      </w:pPr>
-      <w:r>
-        <w:t>netconf {</w:t>
-      </w:r>
-    </w:p>
-    <w:p>
-      <w:pPr>
-        <w:pStyle w:val="Quote"/>
-      </w:pPr>
-      <w:r>
-        <w:t xml:space="preserve">    ssh {</w:t>
-      </w:r>
-    </w:p>
-    <w:p>
-      <w:pPr>
-        <w:pStyle w:val="Quote"/>
-      </w:pPr>
-      <w:r>
-        <w:t xml:space="preserve">        port 830;</w:t>
-      </w:r>
-    </w:p>
-    <w:p>
-      <w:pPr>
-        <w:pStyle w:val="Quote"/>
-      </w:pPr>
-      <w:r>
-        <w:t xml:space="preserve">    }</w:t>
-      </w:r>
-    </w:p>
-    <w:p>
-      <w:pPr>
-        <w:pStyle w:val="Quote"/>
-      </w:pPr>
-      <w:r>
-        <w:t>}</w:t>
+          <w:b/>
+          <w:bCs/>
+          <w:color w:val="333333"/>
+          <w:u w:val="single"/>
+        </w:rPr>
+      </w:pPr>
+      <w:r>
+        <w:rPr>
+          <w:rFonts w:ascii="Times New Roman" w:eastAsia="Times New Roman" w:hAnsi="Times New Roman" w:cs="Times New Roman"/>
+          <w:b/>
+          <w:bCs/>
+          <w:color w:val="333333"/>
+          <w:u w:val="single"/>
+        </w:rPr>
+        <w:t>Building the Ansible Playbook</w:t>
+      </w:r>
+    </w:p>
+    <w:p>
+      <w:pPr>
+        <w:spacing w:before="100" w:beforeAutospacing="1" w:after="100" w:afterAutospacing="1" w:line="276" w:lineRule="auto"/>
+        <w:rPr>
+          <w:rFonts w:ascii="Times New Roman" w:eastAsia="Times New Roman" w:hAnsi="Times New Roman" w:cs="Times New Roman"/>
+          <w:color w:val="333333"/>
+        </w:rPr>
+      </w:pPr>
+      <w:r>
+        <w:rPr>
+          <w:rFonts w:ascii="Times New Roman" w:eastAsia="Times New Roman" w:hAnsi="Times New Roman" w:cs="Times New Roman"/>
+          <w:color w:val="333333"/>
+        </w:rPr>
+        <w:t xml:space="preserve">We Create the Ansible playbook which include tasks for </w:t>
+      </w:r>
+    </w:p>
+    <w:p>
+      <w:pPr>
+        <w:pStyle w:val="ListParagraph"/>
+        <w:numPr>
+          <w:ilvl w:val="1"/>
+          <w:numId w:val="5"/>
+        </w:numPr>
+        <w:spacing w:before="100" w:beforeAutospacing="1" w:after="100" w:afterAutospacing="1" w:line="276" w:lineRule="auto"/>
+        <w:rPr>
+          <w:rFonts w:ascii="Times New Roman" w:eastAsia="Times New Roman" w:hAnsi="Times New Roman" w:cs="Times New Roman"/>
+          <w:color w:val="333333"/>
+        </w:rPr>
+      </w:pPr>
+      <w:r>
+        <w:rPr>
+          <w:rFonts w:ascii="Times New Roman" w:eastAsia="Times New Roman" w:hAnsi="Times New Roman" w:cs="Times New Roman"/>
+          <w:color w:val="333333"/>
+        </w:rPr>
+        <w:t xml:space="preserve">Creating the folder structure required to save the output of template module to save the different configuration snippet for each device. </w:t>
+      </w:r>
+    </w:p>
+    <w:p>
+      <w:pPr>
+        <w:pStyle w:val="ListParagraph"/>
+        <w:numPr>
+          <w:ilvl w:val="1"/>
+          <w:numId w:val="5"/>
+        </w:numPr>
+        <w:spacing w:before="100" w:beforeAutospacing="1" w:after="100" w:afterAutospacing="1" w:line="276" w:lineRule="auto"/>
+        <w:rPr>
+          <w:rFonts w:ascii="Times New Roman" w:eastAsia="Times New Roman" w:hAnsi="Times New Roman" w:cs="Times New Roman"/>
+          <w:color w:val="333333"/>
+        </w:rPr>
+      </w:pPr>
+      <w:r>
+        <w:rPr>
+          <w:rFonts w:ascii="Times New Roman" w:eastAsia="Times New Roman" w:hAnsi="Times New Roman" w:cs="Times New Roman"/>
+          <w:color w:val="333333"/>
+        </w:rPr>
+        <w:t>Generating the required configuration snippet for each section using the template module.</w:t>
+      </w:r>
+    </w:p>
+    <w:p>
+      <w:pPr>
+        <w:pStyle w:val="ListParagraph"/>
+        <w:numPr>
+          <w:ilvl w:val="1"/>
+          <w:numId w:val="5"/>
+        </w:numPr>
+        <w:spacing w:before="100" w:beforeAutospacing="1" w:after="100" w:afterAutospacing="1" w:line="276" w:lineRule="auto"/>
+        <w:rPr>
+          <w:rFonts w:ascii="Times New Roman" w:eastAsia="Times New Roman" w:hAnsi="Times New Roman" w:cs="Times New Roman"/>
+          <w:color w:val="333333"/>
+        </w:rPr>
+      </w:pPr>
+      <w:r>
+        <w:rPr>
+          <w:rFonts w:ascii="Times New Roman" w:eastAsia="Times New Roman" w:hAnsi="Times New Roman" w:cs="Times New Roman"/>
+          <w:color w:val="333333"/>
+        </w:rPr>
+        <w:t xml:space="preserve">Generating the final configuration for the device using the assemble module. </w:t>
+      </w:r>
+    </w:p>
+    <w:p>
+      <w:pPr>
+        <w:pBdr>
+          <w:top w:val="single" w:sz="4" w:space="1" w:color="auto"/>
+          <w:bottom w:val="single" w:sz="4" w:space="1" w:color="auto"/>
+        </w:pBdr>
+        <w:spacing w:before="100" w:beforeAutospacing="1" w:after="100" w:afterAutospacing="1" w:line="276" w:lineRule="auto"/>
+        <w:rPr>
+          <w:rFonts w:ascii="Times New Roman" w:eastAsia="Times New Roman" w:hAnsi="Times New Roman" w:cs="Times New Roman"/>
+          <w:color w:val="333333"/>
+        </w:rPr>
+      </w:pPr>
+      <w:r>
+        <w:rPr>
+          <w:rFonts w:ascii="Times New Roman" w:eastAsia="Times New Roman" w:hAnsi="Times New Roman" w:cs="Times New Roman"/>
+          <w:b/>
+          <w:bCs/>
+          <w:color w:val="333333"/>
+        </w:rPr>
+        <w:t>Note</w:t>
+      </w:r>
+      <w:r>
+        <w:rPr>
+          <w:rFonts w:ascii="Times New Roman" w:eastAsia="Times New Roman" w:hAnsi="Times New Roman" w:cs="Times New Roman"/>
+          <w:color w:val="333333"/>
+        </w:rPr>
+        <w:br/>
+        <w:t>For a Detailed explanation for the different JINJA2 templates used in this recipe and how the integrate with the Ansible variables defined to generate the final configuration please check the contents of Chapter03 since we are using the exact same Network Topology and the Same Data Structures are used for both JunOS and IOS-XR devices.</w:t>
+      </w:r>
+    </w:p>
+    <w:p>
+      <w:pPr>
+        <w:spacing w:before="100" w:beforeAutospacing="1" w:after="100" w:afterAutospacing="1" w:line="276" w:lineRule="auto"/>
+        <w:rPr>
+          <w:rFonts w:ascii="Times New Roman" w:eastAsia="Times New Roman" w:hAnsi="Times New Roman" w:cs="Times New Roman"/>
+          <w:color w:val="333333"/>
+        </w:rPr>
+      </w:pPr>
+      <w:r>
+        <w:rPr>
+          <w:rFonts w:ascii="Times New Roman" w:eastAsia="Times New Roman" w:hAnsi="Times New Roman" w:cs="Times New Roman"/>
+          <w:color w:val="333333"/>
+        </w:rPr>
+        <w:t>Running this playbook will generate the configuration for all the devices in our Ansible Inventory on the configs folder as shown below</w:t>
+      </w:r>
+    </w:p>
+    <w:p>
+      <w:pPr>
+        <w:pStyle w:val="Quote"/>
+        <w:rPr>
+          <w:lang w:val="en-US"/>
+        </w:rPr>
+      </w:pPr>
+      <w:r>
+        <w:br/>
+      </w:r>
+      <w:r>
+        <w:rPr>
+          <w:lang w:val="en-US"/>
+        </w:rPr>
+        <w:t>lab@NMS:~/net_automation_cookbook/ch6_napalm$ tree configs/</w:t>
+      </w:r>
+      <w:r>
+        <w:rPr>
+          <w:lang w:val="en-US"/>
+        </w:rPr>
+        <w:br/>
+      </w:r>
+    </w:p>
+    <w:p>
+      <w:pPr>
+        <w:pStyle w:val="Quote"/>
+        <w:rPr>
+          <w:lang w:val="en-US"/>
+        </w:rPr>
+      </w:pPr>
+      <w:r>
+        <w:rPr>
+          <w:lang w:val="en-US"/>
+        </w:rPr>
+        <w:t>configs/</w:t>
+      </w:r>
+    </w:p>
+    <w:p>
+      <w:pPr>
+        <w:pStyle w:val="Quote"/>
+        <w:rPr>
+          <w:lang w:val="en-US"/>
+        </w:rPr>
+      </w:pPr>
+      <w:r>
+        <w:rPr>
+          <w:lang w:val="en-US"/>
+        </w:rPr>
+        <w:t>├── mxp01.cfg</w:t>
+      </w:r>
+    </w:p>
+    <w:p>
+      <w:pPr>
+        <w:pStyle w:val="Quote"/>
+        <w:rPr>
+          <w:lang w:val="en-US"/>
+        </w:rPr>
+      </w:pPr>
+      <w:r>
+        <w:rPr>
+          <w:lang w:val="en-US"/>
+        </w:rPr>
+        <w:t>├── mxp02.cfg</w:t>
+      </w:r>
+    </w:p>
+    <w:p>
+      <w:pPr>
+        <w:pStyle w:val="Quote"/>
+        <w:rPr>
+          <w:lang w:val="en-US"/>
+        </w:rPr>
+      </w:pPr>
+      <w:r>
+        <w:rPr>
+          <w:lang w:val="en-US"/>
+        </w:rPr>
+        <w:t>├── mxpe01.cfg</w:t>
+      </w:r>
+    </w:p>
+    <w:p>
+      <w:pPr>
+        <w:pStyle w:val="Quote"/>
+        <w:rPr>
+          <w:lang w:val="en-US"/>
+        </w:rPr>
+      </w:pPr>
+      <w:r>
+        <w:rPr>
+          <w:lang w:val="en-US"/>
+        </w:rPr>
+        <w:t>├── mxpe02.cfg</w:t>
+      </w:r>
+    </w:p>
+    <w:p>
+      <w:pPr>
+        <w:pStyle w:val="Quote"/>
+        <w:rPr>
+          <w:lang w:val="en-US"/>
+        </w:rPr>
+      </w:pPr>
+      <w:r>
+        <w:rPr>
+          <w:lang w:val="en-US"/>
+        </w:rPr>
+        <w:t>└── xrpe03.cfg</w:t>
+      </w:r>
+    </w:p>
+    <w:p>
+      <w:pPr>
+        <w:spacing w:before="100" w:beforeAutospacing="1" w:after="100" w:afterAutospacing="1" w:line="276" w:lineRule="auto"/>
+      </w:pPr>
+      <w:r>
+        <w:rPr>
+          <w:rFonts w:ascii="Times New Roman" w:eastAsia="Times New Roman" w:hAnsi="Times New Roman" w:cs="Times New Roman"/>
+          <w:color w:val="333333"/>
+        </w:rPr>
+        <w:br/>
       </w:r>
     </w:p>
     <w:p>
@@ -4839,20 +5090,10 @@
           <w:sz w:val="48"/>
           <w:szCs w:val="48"/>
         </w:rPr>
-        <w:t xml:space="preserve">Configuring </w:t>
-      </w:r>
-      <w:r>
-        <w:rPr>
-          <w:rFonts w:ascii="Arial" w:eastAsia="Times New Roman" w:hAnsi="Arial" w:cs="Arial"/>
-          <w:b/>
-          <w:bCs/>
-          <w:color w:val="333333"/>
-          <w:kern w:val="36"/>
-          <w:sz w:val="48"/>
-          <w:szCs w:val="48"/>
-        </w:rPr>
-        <w:t>Generic System Options on Juniper Devices</w:t>
-      </w:r>
+        <w:t>Configuring Network Devices using NAPALM</w:t>
+      </w:r>
+      <w:bookmarkStart w:id="0" w:name="_GoBack"/>
+      <w:bookmarkEnd w:id="0"/>
     </w:p>
     <w:p>
       <w:pPr>
@@ -5023,7 +5264,6 @@
         <w:pStyle w:val="Quote"/>
       </w:pPr>
       <w:r>
-        <w:lastRenderedPageBreak/>
         <w:t xml:space="preserve">$ </w:t>
       </w:r>
       <w:r>
@@ -5471,7 +5711,6 @@
           <w:rFonts w:ascii="Times New Roman" w:eastAsia="Times New Roman" w:hAnsi="Times New Roman" w:cs="Times New Roman"/>
           <w:color w:val="000000"/>
         </w:rPr>
-        <w:lastRenderedPageBreak/>
         <w:t xml:space="preserve">Create a new jinja2 file </w:t>
       </w:r>
       <w:r>
@@ -5896,7 +6135,6 @@
         <w:pStyle w:val="Quote"/>
       </w:pPr>
       <w:r>
-        <w:lastRenderedPageBreak/>
         <w:t xml:space="preserve">        }</w:t>
       </w:r>
     </w:p>
@@ -6124,11 +6362,7 @@
     </w:p>
     <w:p>
       <w:r>
-        <w:t xml:space="preserve">All the variables in the jina2 template are retrieved from the variables declared and defined in the all.yml file which applies to all the devices in our ansible inventory. The choice of decalring all these </w:t>
-      </w:r>
-      <w:r>
-        <w:lastRenderedPageBreak/>
-        <w:t>variables in the all.yml file since all the system parameters and common across all the devices in our network.</w:t>
+        <w:t>All the variables in the jina2 template are retrieved from the variables declared and defined in the all.yml file which applies to all the devices in our ansible inventory. The choice of decalring all these variables in the all.yml file since all the system parameters and common across all the devices in our network.</w:t>
       </w:r>
     </w:p>
     <w:p>
@@ -6430,7 +6664,6 @@
         <w:pStyle w:val="Quote"/>
       </w:pPr>
       <w:r>
-        <w:lastRenderedPageBreak/>
         <w:t xml:space="preserve">    }</w:t>
       </w:r>
     </w:p>
@@ -6699,7 +6932,6 @@
     <w:p/>
     <w:p>
       <w:r>
-        <w:lastRenderedPageBreak/>
         <w:t>The downside of these modules are they only cover very specific parts in the system configuration parts, thus in order to have more control on the configuration of the juniper device the jinja2 template approach is more advices.</w:t>
       </w:r>
     </w:p>
@@ -6756,7 +6988,6 @@
           <w:sz w:val="48"/>
           <w:szCs w:val="48"/>
         </w:rPr>
-        <w:lastRenderedPageBreak/>
         <w:t xml:space="preserve">Configuring </w:t>
       </w:r>
       <w:r>
@@ -7076,7 +7307,6 @@
         <w:pStyle w:val="Quote"/>
       </w:pPr>
       <w:r>
-        <w:lastRenderedPageBreak/>
         <w:t xml:space="preserve">    - {port: ge-0/0/3, ip: 10.1.1.0 , peer: mxp02, pport: ge-0/0/3, peer_ip: 10.1.1.1}</w:t>
       </w:r>
     </w:p>
@@ -7382,7 +7612,6 @@
         <w:pStyle w:val="Quote"/>
       </w:pPr>
       <w:r>
-        <w:lastRenderedPageBreak/>
         <w:t xml:space="preserve">        unit {{intf.vlan}} {</w:t>
       </w:r>
     </w:p>
@@ -7681,7 +7910,6 @@
         <w:pStyle w:val="Quote"/>
       </w:pPr>
       <w:r>
-        <w:lastRenderedPageBreak/>
         <w:t xml:space="preserve">    ge-0/0/0 {</w:t>
       </w:r>
     </w:p>
@@ -8056,7 +8284,6 @@
           <w:sz w:val="36"/>
           <w:szCs w:val="36"/>
         </w:rPr>
-        <w:lastRenderedPageBreak/>
         <w:t>How it works..</w:t>
       </w:r>
     </w:p>
@@ -8241,7 +8468,6 @@
           <w:sz w:val="48"/>
           <w:szCs w:val="48"/>
         </w:rPr>
-        <w:lastRenderedPageBreak/>
         <w:t>Configuring OSPF On Juniper Devices</w:t>
       </w:r>
     </w:p>
@@ -8606,7 +8832,6 @@
         <w:pStyle w:val="Quote"/>
       </w:pPr>
       <w:r>
-        <w:lastRenderedPageBreak/>
         <w:t xml:space="preserve">            }</w:t>
       </w:r>
     </w:p>
@@ -8893,7 +9118,6 @@
         <w:pStyle w:val="Quote"/>
       </w:pPr>
       <w:r>
-        <w:lastRenderedPageBreak/>
         <w:t xml:space="preserve">            interface lo0.0 {</w:t>
       </w:r>
     </w:p>
@@ -8995,7 +9219,6 @@
           <w:sz w:val="48"/>
           <w:szCs w:val="48"/>
         </w:rPr>
-        <w:lastRenderedPageBreak/>
         <w:t xml:space="preserve">Configuring </w:t>
       </w:r>
       <w:r>
@@ -9355,7 +9578,6 @@
         <w:pStyle w:val="Quote"/>
       </w:pPr>
       <w:r>
-        <w:lastRenderedPageBreak/>
         <w:t>$ cat host_vars/core01.yml</w:t>
       </w:r>
       <w:r>
@@ -9712,7 +9934,6 @@
           <w:sz w:val="48"/>
           <w:szCs w:val="48"/>
         </w:rPr>
-        <w:lastRenderedPageBreak/>
         <w:t xml:space="preserve">Configuring </w:t>
       </w:r>
       <w:r>
@@ -10452,7 +10673,6 @@
         <w:ind w:left="720"/>
       </w:pPr>
       <w:r>
-        <w:lastRenderedPageBreak/>
         <w:t xml:space="preserve">      - mxpe01</w:t>
       </w:r>
     </w:p>
@@ -10770,7 +10990,6 @@
           <w:sz w:val="48"/>
           <w:szCs w:val="48"/>
         </w:rPr>
-        <w:lastRenderedPageBreak/>
         <w:t>Deploying Configuration on Juniper Devices</w:t>
       </w:r>
     </w:p>
@@ -11193,7 +11412,6 @@
           <w:b/>
           <w:bCs/>
         </w:rPr>
-        <w:lastRenderedPageBreak/>
         <w:t xml:space="preserve">    - name: "Assemble config"</w:t>
       </w:r>
     </w:p>
@@ -11556,7 +11774,6 @@
         <w:pStyle w:val="Quote"/>
       </w:pPr>
       <w:r>
-        <w:lastRenderedPageBreak/>
         <w:t xml:space="preserve">      junos_config:</w:t>
       </w:r>
     </w:p>
@@ -11643,7 +11860,6 @@
           <w:sz w:val="48"/>
           <w:szCs w:val="48"/>
         </w:rPr>
-        <w:lastRenderedPageBreak/>
         <w:t>Configuring L3VPN on Juniper Devices</w:t>
       </w:r>
     </w:p>
@@ -11943,7 +12159,6 @@
         </w:numPr>
       </w:pPr>
       <w:r>
-        <w:lastRenderedPageBreak/>
         <w:t xml:space="preserve">Create a new playbook called </w:t>
       </w:r>
       <w:r>
@@ -12309,7 +12524,6 @@
           <w:sz w:val="36"/>
           <w:szCs w:val="36"/>
         </w:rPr>
-        <w:lastRenderedPageBreak/>
         <w:t>How it works..</w:t>
       </w:r>
     </w:p>
@@ -12585,7 +12799,6 @@
           <w:sz w:val="48"/>
           <w:szCs w:val="48"/>
         </w:rPr>
-        <w:lastRenderedPageBreak/>
         <w:t>Validate Network Reachability on</w:t>
       </w:r>
       <w:r>
@@ -12896,7 +13109,6 @@
           <w:sz w:val="48"/>
           <w:szCs w:val="48"/>
         </w:rPr>
-        <w:lastRenderedPageBreak/>
         <w:t xml:space="preserve">Retrieving Operational data from </w:t>
       </w:r>
       <w:r>
@@ -13175,7 +13387,6 @@
         <w:pStyle w:val="Quote"/>
       </w:pPr>
       <w:r>
-        <w:lastRenderedPageBreak/>
         <w:t xml:space="preserve">        success_msg: "Peer on Interface {{item['interface-name']}} is UP"</w:t>
       </w:r>
     </w:p>
@@ -13435,7 +13646,6 @@
         <w:pStyle w:val="Quote"/>
       </w:pPr>
       <w:r>
-        <w:lastRenderedPageBreak/>
         <w:t xml:space="preserve">    ]</w:t>
       </w:r>
     </w:p>
@@ -13727,7 +13937,7 @@
 </file>
 
 <file path=word/numbering.xml><?xml version="1.0" encoding="utf-8"?>
-<w:numbering xmlns:wpc="http://schemas.microsoft.com/office/word/2010/wordprocessingCanvas" xmlns:cx="http://schemas.microsoft.com/office/drawing/2014/chartex" xmlns:cx1="http://schemas.microsoft.com/office/drawing/2015/9/8/chartex" xmlns:cx2="http://schemas.microsoft.com/office/drawing/2015/10/21/chartex" xmlns:cx3="http://schemas.microsoft.com/office/drawing/2016/5/9/chartex" xmlns:cx4="http://schemas.microsoft.com/office/drawing/2016/5/10/chartex" xmlns:cx5="http://schemas.microsoft.com/office/drawing/2016/5/11/chartex" xmlns:cx6="http://schemas.microsoft.com/office/drawing/2016/5/12/chartex" xmlns:cx7="http://schemas.microsoft.com/office/drawing/2016/5/13/chartex" xmlns:cx8="http://schemas.microsoft.com/office/drawing/2016/5/14/chartex" xmlns:mc="http://schemas.openxmlformats.org/markup-compatibility/2006" xmlns:aink="http://schemas.microsoft.com/office/drawing/2016/ink" xmlns:am3d="http://schemas.microsoft.com/office/drawing/2017/model3d" xmlns:o="urn:schemas-microsoft-com:office:office" xmlns:r="http://schemas.openxmlformats.org/officeDocument/2006/relationships" xmlns:m="http://schemas.openxmlformats.org/officeDocument/2006/math" xmlns:v="urn:schemas-microsoft-com:vml" xmlns:wp14="http://schemas.microsoft.com/office/word/2010/wordprocessingDrawing" xmlns:wp="http://schemas.openxmlformats.org/drawingml/2006/wordprocessingDrawing" xmlns:w10="urn:schemas-microsoft-com:office:word" xmlns:w="http://schemas.openxmlformats.org/wordprocessingml/2006/main" xmlns:w14="http://schemas.microsoft.com/office/word/2010/wordml" xmlns:w15="http://schemas.microsoft.com/office/word/2012/wordml" xmlns:w16cid="http://schemas.microsoft.com/office/word/2016/wordml/cid" xmlns:w16se="http://schemas.microsoft.com/office/word/2015/wordml/symex" xmlns:wpg="http://schemas.microsoft.com/office/word/2010/wordprocessingGroup" xmlns:wpi="http://schemas.microsoft.com/office/word/2010/wordprocessingInk" xmlns:wne="http://schemas.microsoft.com/office/word/2006/wordml" xmlns:wps="http://schemas.microsoft.com/office/word/2010/wordprocessingShape" mc:Ignorable="w14 w15 w16se w16cid wp14">
+<w:numbering xmlns:wpc="http://schemas.microsoft.com/office/word/2010/wordprocessingCanvas" xmlns:cx="http://schemas.microsoft.com/office/drawing/2014/chartex" xmlns:cx1="http://schemas.microsoft.com/office/drawing/2015/9/8/chartex" xmlns:mc="http://schemas.openxmlformats.org/markup-compatibility/2006" xmlns:o="urn:schemas-microsoft-com:office:office" xmlns:r="http://schemas.openxmlformats.org/officeDocument/2006/relationships" xmlns:m="http://schemas.openxmlformats.org/officeDocument/2006/math" xmlns:v="urn:schemas-microsoft-com:vml" xmlns:wp14="http://schemas.microsoft.com/office/word/2010/wordprocessingDrawing" xmlns:wp="http://schemas.openxmlformats.org/drawingml/2006/wordprocessingDrawing" xmlns:w10="urn:schemas-microsoft-com:office:word" xmlns:w="http://schemas.openxmlformats.org/wordprocessingml/2006/main" xmlns:w14="http://schemas.microsoft.com/office/word/2010/wordml" xmlns:w15="http://schemas.microsoft.com/office/word/2012/wordml" xmlns:w16se="http://schemas.microsoft.com/office/word/2015/wordml/symex" xmlns:wpg="http://schemas.microsoft.com/office/word/2010/wordprocessingGroup" xmlns:wpi="http://schemas.microsoft.com/office/word/2010/wordprocessingInk" xmlns:wne="http://schemas.microsoft.com/office/word/2006/wordml" xmlns:wps="http://schemas.microsoft.com/office/word/2010/wordprocessingShape" mc:Ignorable="w14 w15 w16se wp14">
   <w:abstractNum w:abstractNumId="0" w15:restartNumberingAfterBreak="0">
     <w:nsid w:val="0086318D"/>
     <w:multiLevelType w:val="multilevel"/>
@@ -16818,7 +17028,7 @@
 </file>
 
 <file path=word/styles.xml><?xml version="1.0" encoding="utf-8"?>
-<w:styles xmlns:mc="http://schemas.openxmlformats.org/markup-compatibility/2006" xmlns:r="http://schemas.openxmlformats.org/officeDocument/2006/relationships" xmlns:w="http://schemas.openxmlformats.org/wordprocessingml/2006/main" xmlns:w14="http://schemas.microsoft.com/office/word/2010/wordml" xmlns:w15="http://schemas.microsoft.com/office/word/2012/wordml" xmlns:w16cid="http://schemas.microsoft.com/office/word/2016/wordml/cid" xmlns:w16se="http://schemas.microsoft.com/office/word/2015/wordml/symex" mc:Ignorable="w14 w15 w16se w16cid">
+<w:styles xmlns:mc="http://schemas.openxmlformats.org/markup-compatibility/2006" xmlns:r="http://schemas.openxmlformats.org/officeDocument/2006/relationships" xmlns:w="http://schemas.openxmlformats.org/wordprocessingml/2006/main" xmlns:w14="http://schemas.microsoft.com/office/word/2010/wordml" xmlns:w15="http://schemas.microsoft.com/office/word/2012/wordml" xmlns:w16se="http://schemas.microsoft.com/office/word/2015/wordml/symex" mc:Ignorable="w14 w15 w16se">
   <w:docDefaults>
     <w:rPrDefault>
       <w:rPr>
@@ -16834,7 +17044,7 @@
       </w:pPr>
     </w:pPrDefault>
   </w:docDefaults>
-  <w:latentStyles w:defLockedState="0" w:defUIPriority="99" w:defSemiHidden="0" w:defUnhideWhenUsed="0" w:defQFormat="0" w:count="375">
+  <w:latentStyles w:defLockedState="0" w:defUIPriority="99" w:defSemiHidden="0" w:defUnhideWhenUsed="0" w:defQFormat="0" w:count="371">
     <w:lsdException w:name="Normal" w:uiPriority="0" w:qFormat="1"/>
     <w:lsdException w:name="heading 1" w:uiPriority="9" w:qFormat="1"/>
     <w:lsdException w:name="heading 2" w:semiHidden="1" w:uiPriority="9" w:unhideWhenUsed="1" w:qFormat="1"/>
@@ -17206,10 +17416,6 @@
     <w:lsdException w:name="List Table 5 Dark Accent 6" w:uiPriority="50"/>
     <w:lsdException w:name="List Table 6 Colorful Accent 6" w:uiPriority="51"/>
     <w:lsdException w:name="List Table 7 Colorful Accent 6" w:uiPriority="52"/>
-    <w:lsdException w:name="Mention" w:semiHidden="1" w:unhideWhenUsed="1"/>
-    <w:lsdException w:name="Smart Hyperlink" w:semiHidden="1" w:unhideWhenUsed="1"/>
-    <w:lsdException w:name="Hashtag" w:semiHidden="1" w:unhideWhenUsed="1"/>
-    <w:lsdException w:name="Unresolved Mention" w:semiHidden="1" w:unhideWhenUsed="1"/>
   </w:latentStyles>
   <w:style w:type="paragraph" w:default="1" w:styleId="Normal">
     <w:name w:val="Normal"/>
@@ -17454,7 +17660,6 @@
   <w:style w:type="character" w:default="1" w:styleId="DefaultParagraphFont">
     <w:name w:val="Default Paragraph Font"/>
     <w:uiPriority w:val="1"/>
-    <w:semiHidden/>
     <w:unhideWhenUsed/>
   </w:style>
   <w:style w:type="table" w:default="1" w:styleId="TableNormal">

</xml_diff>